<commit_message>
story updates and pdf
</commit_message>
<xml_diff>
--- a/doc/The_Masters_Leech.docx
+++ b/doc/The_Masters_Leech.docx
@@ -28,6 +28,40 @@
       </w:pPr>
       <w:r>
         <w:rPr/>
+        <w:t xml:space="preserve">It is written in the terrible Revelations of Gla’aki that an artifact of great power was bestowed upon the servants as a way to transport their master to different locations around the earth. The artifact in question is known as The Master’s Leech and is said to be a piece of the horrible god himself. </w:t>
+      </w:r>
+      <w:r>
+        <w:rPr/>
+        <w:t>The 7</w:t>
+      </w:r>
+      <w:r>
+        <w:rPr>
+          <w:vertAlign w:val="superscript"/>
+        </w:rPr>
+        <w:t>th</w:t>
+      </w:r>
+      <w:r>
+        <w:rPr/>
+        <w:t xml:space="preserve"> volume of the Revelations of Gla’aki reference this artifact saying that the servants can use it to call Gla’aki to any location that contains a body of water large enough to hold him. Due to the need of fresh blood to activate the device a live human must preform the ritual and once doing so becomes another of the servants of Gla’aki. </w:t>
+      </w:r>
+    </w:p>
+    <w:p>
+      <w:pPr>
+        <w:pStyle w:val="Normal"/>
+        <w:rPr/>
+      </w:pPr>
+      <w:r>
+        <w:rPr/>
+      </w:r>
+    </w:p>
+    <w:p>
+      <w:pPr>
+        <w:pStyle w:val="Normal"/>
+        <w:rPr/>
+      </w:pPr>
+      <w:r>
+        <w:rPr/>
+        <w:t xml:space="preserve">The artifact stands approximately nine inches tall with a circumference of four to five inches. </w:t>
       </w:r>
     </w:p>
     <w:sectPr>

</xml_diff>